<commit_message>
fixed typos in docs
</commit_message>
<xml_diff>
--- a/Ataskaita.docx
+++ b/Ataskaita.docx
@@ -2221,36 +2221,17 @@
           <w:szCs w:val="24"/>
           <w:lang w:val="lt-LT"/>
         </w:rPr>
-        <w:t xml:space="preserve">Galima paleisti programą per IDE (buvo kuriama su </w:t>
-      </w:r>
-      <w:proofErr w:type="spellStart"/>
+        <w:t>Galima paleisti programą per IDE (buvo kuriama su IntelliJ), arba susikompiliuoti per komandinę eilutę.</w:t>
+      </w:r>
       <w:r>
         <w:rPr>
           <w:sz w:val="24"/>
           <w:szCs w:val="24"/>
           <w:lang w:val="lt-LT"/>
         </w:rPr>
-        <w:t>IntelliJ</w:t>
-      </w:r>
-      <w:proofErr w:type="spellEnd"/>
-      <w:r>
-        <w:rPr>
-          <w:sz w:val="24"/>
-          <w:szCs w:val="24"/>
-          <w:lang w:val="lt-LT"/>
-        </w:rPr>
-        <w:t>), arba susikompiliuoti per komandinę eilutę.</w:t>
-      </w:r>
-      <w:r>
-        <w:rPr>
-          <w:sz w:val="24"/>
-          <w:szCs w:val="24"/>
-          <w:lang w:val="lt-LT"/>
-        </w:rPr>
         <w:t xml:space="preserve"> Visą kodą dar galima atrasti </w:t>
       </w:r>
       <w:hyperlink r:id="rId6" w:history="1">
-        <w:proofErr w:type="spellStart"/>
         <w:r>
           <w:rPr>
             <w:rStyle w:val="Hyperlink"/>
@@ -2260,7 +2241,6 @@
           </w:rPr>
           <w:t>GitHub</w:t>
         </w:r>
-        <w:proofErr w:type="spellEnd"/>
       </w:hyperlink>
       <w:r>
         <w:rPr>
@@ -2268,25 +2248,7 @@
           <w:szCs w:val="24"/>
           <w:lang w:val="lt-LT"/>
         </w:rPr>
-        <w:t xml:space="preserve"> </w:t>
-      </w:r>
-      <w:proofErr w:type="spellStart"/>
-      <w:r>
-        <w:rPr>
-          <w:sz w:val="24"/>
-          <w:szCs w:val="24"/>
-          <w:lang w:val="lt-LT"/>
-        </w:rPr>
-        <w:t>repositorijoje</w:t>
-      </w:r>
-      <w:proofErr w:type="spellEnd"/>
-      <w:r>
-        <w:rPr>
-          <w:sz w:val="24"/>
-          <w:szCs w:val="24"/>
-          <w:lang w:val="lt-LT"/>
-        </w:rPr>
-        <w:t>.</w:t>
+        <w:t xml:space="preserve"> repositorijoje.</w:t>
       </w:r>
       <w:r>
         <w:rPr>
@@ -2553,7 +2515,6 @@
               </w:rPr>
               <w:t>Klasė, skirta užkoduoto pranešimo dekodavimui. Joje taip pat yra apskaičiuojama poaibių lentelė, bei poaibių lyderių žemėlapis (</w:t>
             </w:r>
-            <w:proofErr w:type="spellStart"/>
             <w:r>
               <w:rPr>
                 <w:i/>
@@ -2564,7 +2525,6 @@
               </w:rPr>
               <w:t>Map</w:t>
             </w:r>
-            <w:proofErr w:type="spellEnd"/>
             <w:r>
               <w:rPr>
                 <w:sz w:val="24"/>
@@ -2722,25 +2682,7 @@
                 <w:szCs w:val="40"/>
                 <w:lang w:val="lt-LT"/>
               </w:rPr>
-              <w:t xml:space="preserve">Pagrindinė klasė, kuri yra programos pradinis taškas. Joje yra </w:t>
-            </w:r>
-            <w:proofErr w:type="spellStart"/>
-            <w:r>
-              <w:rPr>
-                <w:sz w:val="24"/>
-                <w:szCs w:val="40"/>
-                <w:lang w:val="lt-LT"/>
-              </w:rPr>
-              <w:t>konsolinė</w:t>
-            </w:r>
-            <w:proofErr w:type="spellEnd"/>
-            <w:r>
-              <w:rPr>
-                <w:sz w:val="24"/>
-                <w:szCs w:val="40"/>
-                <w:lang w:val="lt-LT"/>
-              </w:rPr>
-              <w:t xml:space="preserve"> vart</w:t>
+              <w:t>Pagrindinė klasė, kuri yra programos pradinis taškas. Joje yra konsolinė vart</w:t>
             </w:r>
             <w:r>
               <w:rPr>
@@ -3823,7 +3765,6 @@
         <w:lastRenderedPageBreak/>
         <w:t xml:space="preserve">paimu tokį poaibį, kurio svoris yra mažiausias. Jį priskiriu poaibio lyderiu, ir su </w:t>
       </w:r>
-      <w:proofErr w:type="spellStart"/>
       <w:r>
         <w:rPr>
           <w:i/>
@@ -3832,7 +3773,6 @@
         </w:rPr>
         <w:t>java.util.Map</w:t>
       </w:r>
-      <w:proofErr w:type="spellEnd"/>
       <w:r>
         <w:rPr>
           <w:lang w:val="lt-LT"/>
@@ -3880,7 +3820,7 @@
         <w:rPr>
           <w:lang w:val="lt-LT"/>
         </w:rPr>
-        <w:t>Atliktų eksperimentų aprašymas:</w:t>
+        <w:t>Atliktų eksperimentų aprašymas</w:t>
       </w:r>
       <w:bookmarkEnd w:id="7"/>
     </w:p>
@@ -4353,25 +4293,7 @@
           <w:szCs w:val="40"/>
           <w:lang w:val="lt-LT"/>
         </w:rPr>
-        <w:t xml:space="preserve">yra labai sunkus, bet </w:t>
-      </w:r>
-      <w:proofErr w:type="spellStart"/>
-      <w:r>
-        <w:rPr>
-          <w:sz w:val="24"/>
-          <w:szCs w:val="40"/>
-          <w:lang w:val="lt-LT"/>
-        </w:rPr>
-        <w:t>idomus</w:t>
-      </w:r>
-      <w:proofErr w:type="spellEnd"/>
-      <w:r>
-        <w:rPr>
-          <w:sz w:val="24"/>
-          <w:szCs w:val="40"/>
-          <w:lang w:val="lt-LT"/>
-        </w:rPr>
-        <w:t xml:space="preserve"> modulis. Rekomenduoju!</w:t>
+        <w:t>yra labai sunkus, bet idomus modulis. Rekomenduoju!</w:t>
       </w:r>
     </w:p>
     <w:p>
@@ -4392,149 +4314,13 @@
         </w:rPr>
         <w:t xml:space="preserve">Tik pro kanalą prasiųstas tekstas: </w:t>
       </w:r>
-      <w:proofErr w:type="spellStart"/>
-      <w:r>
-        <w:rPr>
-          <w:sz w:val="24"/>
-          <w:szCs w:val="40"/>
-          <w:lang w:val="lt-LT"/>
-        </w:rPr>
-        <w:t>KodavéíO</w:t>
-      </w:r>
-      <w:proofErr w:type="spellEnd"/>
-      <w:r>
-        <w:rPr>
-          <w:sz w:val="24"/>
-          <w:szCs w:val="40"/>
-          <w:lang w:val="lt-LT"/>
-        </w:rPr>
-        <w:t xml:space="preserve"> </w:t>
-      </w:r>
-      <w:proofErr w:type="spellStart"/>
-      <w:r>
-        <w:rPr>
-          <w:sz w:val="24"/>
-          <w:szCs w:val="40"/>
-          <w:lang w:val="lt-LT"/>
-        </w:rPr>
-        <w:t>teoò</w:t>
-      </w:r>
-      <w:proofErr w:type="spellEnd"/>
-      <w:r>
-        <w:rPr>
-          <w:sz w:val="24"/>
-          <w:szCs w:val="40"/>
-          <w:lang w:val="lt-LT"/>
-        </w:rPr>
-        <w:t xml:space="preserve">)j! y²ã </w:t>
-      </w:r>
-      <w:proofErr w:type="spellStart"/>
-      <w:r>
-        <w:rPr>
-          <w:sz w:val="24"/>
-          <w:szCs w:val="40"/>
-          <w:lang w:val="lt-LT"/>
-        </w:rPr>
-        <w:t>lafai</w:t>
-      </w:r>
-      <w:proofErr w:type="spellEnd"/>
-      <w:r>
-        <w:rPr>
-          <w:sz w:val="24"/>
-          <w:szCs w:val="40"/>
-          <w:lang w:val="lt-LT"/>
-        </w:rPr>
-        <w:t xml:space="preserve"> </w:t>
-      </w:r>
-      <w:proofErr w:type="spellStart"/>
-      <w:r>
-        <w:rPr>
-          <w:sz w:val="24"/>
-          <w:szCs w:val="40"/>
-          <w:lang w:val="lt-LT"/>
-        </w:rPr>
-        <w:t>sufkus</w:t>
-      </w:r>
-      <w:proofErr w:type="spellEnd"/>
-      <w:r>
-        <w:rPr>
-          <w:sz w:val="24"/>
-          <w:szCs w:val="40"/>
-          <w:lang w:val="lt-LT"/>
-        </w:rPr>
-        <w:t xml:space="preserve">, </w:t>
-      </w:r>
-      <w:proofErr w:type="spellStart"/>
-      <w:r>
-        <w:rPr>
-          <w:sz w:val="24"/>
-          <w:szCs w:val="40"/>
-          <w:lang w:val="lt-LT"/>
-        </w:rPr>
-        <w:t>bdt</w:t>
-      </w:r>
-      <w:proofErr w:type="spellEnd"/>
-      <w:r>
-        <w:rPr>
-          <w:sz w:val="24"/>
-          <w:szCs w:val="40"/>
-          <w:lang w:val="lt-LT"/>
-        </w:rPr>
-        <w:t xml:space="preserve"> </w:t>
-      </w:r>
-      <w:proofErr w:type="spellStart"/>
-      <w:r>
-        <w:rPr>
-          <w:sz w:val="24"/>
-          <w:szCs w:val="40"/>
-          <w:lang w:val="lt-LT"/>
-        </w:rPr>
-        <w:t>idG</w:t>
-      </w:r>
-      <w:proofErr w:type="spellEnd"/>
-      <w:r>
-        <w:rPr>
-          <w:sz w:val="24"/>
-          <w:szCs w:val="40"/>
-          <w:lang w:val="lt-LT"/>
-        </w:rPr>
-        <w:t xml:space="preserve">)u{ </w:t>
-      </w:r>
-      <w:proofErr w:type="spellStart"/>
-      <w:r>
-        <w:rPr>
-          <w:sz w:val="24"/>
-          <w:szCs w:val="40"/>
-          <w:lang w:val="lt-LT"/>
-        </w:rPr>
-        <w:t>mo$ulIq</w:t>
-      </w:r>
-      <w:proofErr w:type="spellEnd"/>
-      <w:r>
-        <w:rPr>
-          <w:sz w:val="24"/>
-          <w:szCs w:val="40"/>
-          <w:lang w:val="lt-LT"/>
-        </w:rPr>
-        <w:t xml:space="preserve">&amp; </w:t>
-      </w:r>
-      <w:proofErr w:type="spellStart"/>
-      <w:r>
-        <w:rPr>
-          <w:sz w:val="24"/>
-          <w:szCs w:val="40"/>
-          <w:lang w:val="lt-LT"/>
-        </w:rPr>
-        <w:t>ReiomEndugju</w:t>
-      </w:r>
-      <w:proofErr w:type="spellEnd"/>
-      <w:r>
-        <w:rPr>
-          <w:sz w:val="24"/>
-          <w:szCs w:val="40"/>
-          <w:lang w:val="lt-LT"/>
-        </w:rPr>
-        <w:t>!</w:t>
+      <w:r>
+        <w:rPr>
+          <w:sz w:val="24"/>
+          <w:szCs w:val="40"/>
+          <w:lang w:val="lt-LT"/>
+        </w:rPr>
+        <w:t>KodavéíO teoò)j! y²ã lafai sufkus, bdt idG)u{ mo$ulIq&amp; ReiomEndugju!</w:t>
       </w:r>
     </w:p>
     <w:p>
@@ -4561,43 +4347,7 @@
           <w:szCs w:val="40"/>
           <w:lang w:val="lt-LT"/>
         </w:rPr>
-        <w:t xml:space="preserve">Kodavimo teorija yra labai sunkus, bet </w:t>
-      </w:r>
-      <w:proofErr w:type="spellStart"/>
-      <w:r>
-        <w:rPr>
-          <w:sz w:val="24"/>
-          <w:szCs w:val="40"/>
-          <w:lang w:val="lt-LT"/>
-        </w:rPr>
-        <w:t>idomus</w:t>
-      </w:r>
-      <w:proofErr w:type="spellEnd"/>
-      <w:r>
-        <w:rPr>
-          <w:sz w:val="24"/>
-          <w:szCs w:val="40"/>
-          <w:lang w:val="lt-LT"/>
-        </w:rPr>
-        <w:t xml:space="preserve"> modulis. </w:t>
-      </w:r>
-      <w:proofErr w:type="spellStart"/>
-      <w:r>
-        <w:rPr>
-          <w:sz w:val="24"/>
-          <w:szCs w:val="40"/>
-          <w:lang w:val="lt-LT"/>
-        </w:rPr>
-        <w:t>Rekomendugju</w:t>
-      </w:r>
-      <w:proofErr w:type="spellEnd"/>
-      <w:r>
-        <w:rPr>
-          <w:sz w:val="24"/>
-          <w:szCs w:val="40"/>
-          <w:lang w:val="lt-LT"/>
-        </w:rPr>
-        <w:t>!</w:t>
+        <w:t>Kodavimo teorija yra labai sunkus, bet idomus modulis. Rekomendugju!</w:t>
       </w:r>
     </w:p>
     <w:p>
@@ -4780,25 +4530,7 @@
           <w:szCs w:val="40"/>
           <w:lang w:val="lt-LT"/>
         </w:rPr>
-        <w:t xml:space="preserve">Kodavimo teorija yra labai sunkus, bet </w:t>
-      </w:r>
-      <w:proofErr w:type="spellStart"/>
-      <w:r>
-        <w:rPr>
-          <w:sz w:val="24"/>
-          <w:szCs w:val="40"/>
-          <w:lang w:val="lt-LT"/>
-        </w:rPr>
-        <w:t>idomus</w:t>
-      </w:r>
-      <w:proofErr w:type="spellEnd"/>
-      <w:r>
-        <w:rPr>
-          <w:sz w:val="24"/>
-          <w:szCs w:val="40"/>
-          <w:lang w:val="lt-LT"/>
-        </w:rPr>
-        <w:t xml:space="preserve"> modulis. Rekomenduoju!</w:t>
+        <w:t>Kodavimo teorija yra labai sunkus, bet idomus modulis. Rekomenduoju!</w:t>
       </w:r>
     </w:p>
     <w:p>
@@ -4828,113 +4560,13 @@
         </w:rPr>
         <w:t xml:space="preserve">  </w:t>
       </w:r>
-      <w:proofErr w:type="spellStart"/>
-      <w:r>
-        <w:rPr>
-          <w:sz w:val="24"/>
-          <w:szCs w:val="40"/>
-          <w:lang w:val="lt-LT"/>
-        </w:rPr>
-        <w:t>kdAvimo</w:t>
-      </w:r>
-      <w:proofErr w:type="spellEnd"/>
-      <w:r>
-        <w:rPr>
-          <w:sz w:val="24"/>
-          <w:szCs w:val="40"/>
-          <w:lang w:val="lt-LT"/>
-        </w:rPr>
-        <w:t xml:space="preserve"> </w:t>
-      </w:r>
-      <w:proofErr w:type="spellStart"/>
-      <w:r>
-        <w:rPr>
-          <w:sz w:val="24"/>
-          <w:szCs w:val="40"/>
-          <w:lang w:val="lt-LT"/>
-        </w:rPr>
-        <w:t>tåoriJa</w:t>
-      </w:r>
-      <w:proofErr w:type="spellEnd"/>
-      <w:r>
-        <w:rPr>
-          <w:sz w:val="24"/>
-          <w:szCs w:val="40"/>
-          <w:lang w:val="lt-LT"/>
-        </w:rPr>
-        <w:t xml:space="preserve"> </w:t>
-      </w:r>
-      <w:proofErr w:type="spellStart"/>
-      <w:r>
-        <w:rPr>
-          <w:sz w:val="24"/>
-          <w:szCs w:val="40"/>
-          <w:lang w:val="lt-LT"/>
-        </w:rPr>
-        <w:t>ýpa</w:t>
-      </w:r>
-      <w:proofErr w:type="spellEnd"/>
-      <w:r>
-        <w:rPr>
-          <w:sz w:val="24"/>
-          <w:szCs w:val="40"/>
-          <w:lang w:val="lt-LT"/>
-        </w:rPr>
-        <w:t xml:space="preserve"> </w:t>
-      </w:r>
-      <w:proofErr w:type="spellStart"/>
-      <w:r>
-        <w:rPr>
-          <w:sz w:val="24"/>
-          <w:szCs w:val="40"/>
-          <w:lang w:val="lt-LT"/>
-        </w:rPr>
-        <w:t>larai</w:t>
-      </w:r>
-      <w:proofErr w:type="spellEnd"/>
-      <w:r>
-        <w:rPr>
-          <w:sz w:val="24"/>
-          <w:szCs w:val="40"/>
-          <w:lang w:val="lt-LT"/>
-        </w:rPr>
-        <w:t>(</w:t>
-      </w:r>
-      <w:proofErr w:type="spellStart"/>
-      <w:r>
-        <w:rPr>
-          <w:sz w:val="24"/>
-          <w:szCs w:val="40"/>
-          <w:lang w:val="lt-LT"/>
-        </w:rPr>
-        <w:t>senkuw</w:t>
-      </w:r>
-      <w:proofErr w:type="spellEnd"/>
-      <w:r>
-        <w:rPr>
-          <w:sz w:val="24"/>
-          <w:szCs w:val="40"/>
-          <w:lang w:val="lt-LT"/>
-        </w:rPr>
-        <w:t xml:space="preserve">, *Et iäoíus0mofulmc. </w:t>
-      </w:r>
-      <w:proofErr w:type="spellStart"/>
-      <w:r>
-        <w:rPr>
-          <w:sz w:val="24"/>
-          <w:szCs w:val="40"/>
-          <w:lang w:val="lt-LT"/>
-        </w:rPr>
-        <w:t>RejomanduojU</w:t>
-      </w:r>
-      <w:proofErr w:type="spellEnd"/>
-      <w:r>
-        <w:rPr>
-          <w:sz w:val="24"/>
-          <w:szCs w:val="40"/>
-          <w:lang w:val="lt-LT"/>
-        </w:rPr>
-        <w:t>!</w:t>
+      <w:r>
+        <w:rPr>
+          <w:sz w:val="24"/>
+          <w:szCs w:val="40"/>
+          <w:lang w:val="lt-LT"/>
+        </w:rPr>
+        <w:t>kdAvimo tåoriJa ýpa larai(senkuw, *Et iäoíus0mofulmc. RejomanduojU!</w:t>
       </w:r>
     </w:p>
     <w:p>
@@ -4964,113 +4596,13 @@
         </w:rPr>
         <w:t xml:space="preserve">  </w:t>
       </w:r>
-      <w:proofErr w:type="spellStart"/>
-      <w:r>
-        <w:rPr>
-          <w:sz w:val="24"/>
-          <w:szCs w:val="40"/>
-          <w:lang w:val="lt-LT"/>
-        </w:rPr>
-        <w:t>KdAvIoo</w:t>
-      </w:r>
-      <w:proofErr w:type="spellEnd"/>
-      <w:r>
-        <w:rPr>
-          <w:sz w:val="24"/>
-          <w:szCs w:val="40"/>
-          <w:lang w:val="lt-LT"/>
-        </w:rPr>
-        <w:t xml:space="preserve"> </w:t>
-      </w:r>
-      <w:proofErr w:type="spellStart"/>
-      <w:r>
-        <w:rPr>
-          <w:sz w:val="24"/>
-          <w:szCs w:val="40"/>
-          <w:lang w:val="lt-LT"/>
-        </w:rPr>
-        <w:t>tåorija</w:t>
-      </w:r>
-      <w:proofErr w:type="spellEnd"/>
-      <w:r>
-        <w:rPr>
-          <w:sz w:val="24"/>
-          <w:szCs w:val="40"/>
-          <w:lang w:val="lt-LT"/>
-        </w:rPr>
-        <w:t xml:space="preserve"> </w:t>
-      </w:r>
-      <w:proofErr w:type="spellStart"/>
-      <w:r>
-        <w:rPr>
-          <w:sz w:val="24"/>
-          <w:szCs w:val="40"/>
-          <w:lang w:val="lt-LT"/>
-        </w:rPr>
-        <w:t>Ýra</w:t>
-      </w:r>
-      <w:proofErr w:type="spellEnd"/>
-      <w:r>
-        <w:rPr>
-          <w:sz w:val="24"/>
-          <w:szCs w:val="40"/>
-          <w:lang w:val="lt-LT"/>
-        </w:rPr>
-        <w:t xml:space="preserve"> </w:t>
-      </w:r>
-      <w:proofErr w:type="spellStart"/>
-      <w:r>
-        <w:rPr>
-          <w:sz w:val="24"/>
-          <w:szCs w:val="40"/>
-          <w:lang w:val="lt-LT"/>
-        </w:rPr>
-        <w:t>larai</w:t>
-      </w:r>
-      <w:proofErr w:type="spellEnd"/>
-      <w:r>
-        <w:rPr>
-          <w:sz w:val="24"/>
-          <w:szCs w:val="40"/>
-          <w:lang w:val="lt-LT"/>
-        </w:rPr>
-        <w:t xml:space="preserve"> </w:t>
-      </w:r>
-      <w:proofErr w:type="spellStart"/>
-      <w:r>
-        <w:rPr>
-          <w:sz w:val="24"/>
-          <w:szCs w:val="40"/>
-          <w:lang w:val="lt-LT"/>
-        </w:rPr>
-        <w:t>senkuW</w:t>
-      </w:r>
-      <w:proofErr w:type="spellEnd"/>
-      <w:r>
-        <w:rPr>
-          <w:sz w:val="24"/>
-          <w:szCs w:val="40"/>
-          <w:lang w:val="lt-LT"/>
-        </w:rPr>
-        <w:t xml:space="preserve"> "et iäoíus0modulMc. </w:t>
-      </w:r>
-      <w:proofErr w:type="spellStart"/>
-      <w:r>
-        <w:rPr>
-          <w:sz w:val="24"/>
-          <w:szCs w:val="40"/>
-          <w:lang w:val="lt-LT"/>
-        </w:rPr>
-        <w:t>RebomAnduoju</w:t>
-      </w:r>
-      <w:proofErr w:type="spellEnd"/>
-      <w:r>
-        <w:rPr>
-          <w:sz w:val="24"/>
-          <w:szCs w:val="40"/>
-          <w:lang w:val="lt-LT"/>
-        </w:rPr>
-        <w:t>!</w:t>
+      <w:r>
+        <w:rPr>
+          <w:sz w:val="24"/>
+          <w:szCs w:val="40"/>
+          <w:lang w:val="lt-LT"/>
+        </w:rPr>
+        <w:t>KdAvIoo tåorija Ýra larai senkuW "et iäoíus0modulMc. RebomAnduoju!</w:t>
       </w:r>
     </w:p>
     <w:p>
@@ -5226,25 +4758,7 @@
           <w:szCs w:val="40"/>
           <w:lang w:val="lt-LT"/>
         </w:rPr>
-        <w:t xml:space="preserve">  Kodavimo teorija yra labai sunkus, bet </w:t>
-      </w:r>
-      <w:proofErr w:type="spellStart"/>
-      <w:r>
-        <w:rPr>
-          <w:sz w:val="24"/>
-          <w:szCs w:val="40"/>
-          <w:lang w:val="lt-LT"/>
-        </w:rPr>
-        <w:t>idomus</w:t>
-      </w:r>
-      <w:proofErr w:type="spellEnd"/>
-      <w:r>
-        <w:rPr>
-          <w:sz w:val="24"/>
-          <w:szCs w:val="40"/>
-          <w:lang w:val="lt-LT"/>
-        </w:rPr>
-        <w:t xml:space="preserve"> modulis. Rekomenduoju!</w:t>
+        <w:t xml:space="preserve">  Kodavimo teorija yra labai sunkus, bet idomus modulis. Rekomenduoju!</w:t>
       </w:r>
     </w:p>
     <w:p>
@@ -5272,132 +4786,7 @@
           <w:lang w:val="lt-LT"/>
         </w:rPr>
         <w:br/>
-      </w:r>
-      <w:proofErr w:type="spellStart"/>
-      <w:r>
-        <w:rPr>
-          <w:sz w:val="24"/>
-          <w:szCs w:val="40"/>
-          <w:lang w:val="lt-LT"/>
-        </w:rPr>
-        <w:t>oäavimo</w:t>
-      </w:r>
-      <w:proofErr w:type="spellEnd"/>
-      <w:r>
-        <w:rPr>
-          <w:sz w:val="24"/>
-          <w:szCs w:val="40"/>
-          <w:lang w:val="lt-LT"/>
-        </w:rPr>
-        <w:t xml:space="preserve"> </w:t>
-      </w:r>
-      <w:proofErr w:type="spellStart"/>
-      <w:r>
-        <w:rPr>
-          <w:sz w:val="24"/>
-          <w:szCs w:val="40"/>
-          <w:lang w:val="lt-LT"/>
-        </w:rPr>
-        <w:t>teNsIha</w:t>
-      </w:r>
-      <w:proofErr w:type="spellEnd"/>
-      <w:r>
-        <w:rPr>
-          <w:sz w:val="24"/>
-          <w:szCs w:val="40"/>
-          <w:lang w:val="lt-LT"/>
-        </w:rPr>
-        <w:t xml:space="preserve"> {</w:t>
-      </w:r>
-      <w:proofErr w:type="spellStart"/>
-      <w:r>
-        <w:rPr>
-          <w:sz w:val="24"/>
-          <w:szCs w:val="40"/>
-          <w:lang w:val="lt-LT"/>
-        </w:rPr>
-        <w:t>sa</w:t>
-      </w:r>
-      <w:proofErr w:type="spellEnd"/>
-      <w:r>
-        <w:rPr>
-          <w:sz w:val="24"/>
-          <w:szCs w:val="40"/>
-          <w:lang w:val="lt-LT"/>
-        </w:rPr>
-        <w:t xml:space="preserve"> </w:t>
-      </w:r>
-      <w:proofErr w:type="spellStart"/>
-      <w:r>
-        <w:rPr>
-          <w:sz w:val="24"/>
-          <w:szCs w:val="40"/>
-          <w:lang w:val="lt-LT"/>
-        </w:rPr>
-        <w:t>Ìabqi`óunjuW</w:t>
-      </w:r>
-      <w:proofErr w:type="spellEnd"/>
-      <w:r>
-        <w:rPr>
-          <w:sz w:val="24"/>
-          <w:szCs w:val="40"/>
-          <w:lang w:val="lt-LT"/>
-        </w:rPr>
-        <w:t xml:space="preserve">,(Fe| </w:t>
-      </w:r>
-      <w:proofErr w:type="spellStart"/>
-      <w:r>
-        <w:rPr>
-          <w:sz w:val="24"/>
-          <w:szCs w:val="40"/>
-          <w:lang w:val="lt-LT"/>
-        </w:rPr>
-        <w:t>mdoOtc</w:t>
-      </w:r>
-      <w:proofErr w:type="spellEnd"/>
-      <w:r>
-        <w:rPr>
-          <w:sz w:val="24"/>
-          <w:szCs w:val="40"/>
-          <w:lang w:val="lt-LT"/>
-        </w:rPr>
-        <w:t xml:space="preserve"> </w:t>
-      </w:r>
-      <w:proofErr w:type="spellStart"/>
-      <w:r>
-        <w:rPr>
-          <w:sz w:val="24"/>
-          <w:szCs w:val="40"/>
-          <w:lang w:val="lt-LT"/>
-        </w:rPr>
-        <w:t>mo%umHs</w:t>
-      </w:r>
-      <w:proofErr w:type="spellEnd"/>
-      <w:r>
-        <w:rPr>
-          <w:sz w:val="24"/>
-          <w:szCs w:val="40"/>
-          <w:lang w:val="lt-LT"/>
-        </w:rPr>
-        <w:t>.,</w:t>
-      </w:r>
-      <w:proofErr w:type="spellStart"/>
-      <w:r>
-        <w:rPr>
-          <w:sz w:val="24"/>
-          <w:szCs w:val="40"/>
-          <w:lang w:val="lt-LT"/>
-        </w:rPr>
-        <w:t>Ra«gmunduo</w:t>
-      </w:r>
-      <w:proofErr w:type="spellEnd"/>
-      <w:r>
-        <w:rPr>
-          <w:sz w:val="24"/>
-          <w:szCs w:val="40"/>
-          <w:lang w:val="lt-LT"/>
-        </w:rPr>
-        <w:t>*u!</w:t>
+        <w:t>oäavimo teNsIha {sa Ìabqi`óunjuW,(Fe| mdoOtc mo%umHs.,Ra«gmunduo*u!</w:t>
       </w:r>
     </w:p>
     <w:p>
@@ -5424,43 +4813,7 @@
           <w:szCs w:val="40"/>
           <w:lang w:val="lt-LT"/>
         </w:rPr>
-        <w:t xml:space="preserve">Kodavimo teorija0yra labai sunkus, bet </w:t>
-      </w:r>
-      <w:proofErr w:type="spellStart"/>
-      <w:r>
-        <w:rPr>
-          <w:sz w:val="24"/>
-          <w:szCs w:val="40"/>
-          <w:lang w:val="lt-LT"/>
-        </w:rPr>
-        <w:t>idomus</w:t>
-      </w:r>
-      <w:proofErr w:type="spellEnd"/>
-      <w:r>
-        <w:rPr>
-          <w:sz w:val="24"/>
-          <w:szCs w:val="40"/>
-          <w:lang w:val="lt-LT"/>
-        </w:rPr>
-        <w:t xml:space="preserve"> modulis. </w:t>
-      </w:r>
-      <w:proofErr w:type="spellStart"/>
-      <w:r>
-        <w:rPr>
-          <w:sz w:val="24"/>
-          <w:szCs w:val="40"/>
-          <w:lang w:val="lt-LT"/>
-        </w:rPr>
-        <w:t>RekOmenduoju</w:t>
-      </w:r>
-      <w:proofErr w:type="spellEnd"/>
-      <w:r>
-        <w:rPr>
-          <w:sz w:val="24"/>
-          <w:szCs w:val="40"/>
-          <w:lang w:val="lt-LT"/>
-        </w:rPr>
-        <w:t>!</w:t>
+        <w:t>Kodavimo teorija0yra labai sunkus, bet idomus modulis. RekOmenduoju!</w:t>
       </w:r>
     </w:p>
     <w:p>
@@ -6043,7 +5396,23 @@
           <w:szCs w:val="40"/>
           <w:lang w:val="lt-LT"/>
         </w:rPr>
-        <w:t>Kaip generuojanti matrica turi tik vieną stulpelį, klaidos ištaisomos yra daug efektyviau. Beveik kiekvieną vektorių ištaisė su iki 15</w:t>
+        <w:t xml:space="preserve">Kai generuojanti matrica turi tik vieną </w:t>
+      </w:r>
+      <w:r>
+        <w:rPr>
+          <w:sz w:val="24"/>
+          <w:szCs w:val="40"/>
+          <w:lang w:val="lt-LT"/>
+        </w:rPr>
+        <w:t>eilutę</w:t>
+      </w:r>
+      <w:r>
+        <w:rPr>
+          <w:sz w:val="24"/>
+          <w:szCs w:val="40"/>
+          <w:lang w:val="lt-LT"/>
+        </w:rPr>
+        <w:t>, klaidos ištaisomos yra daug efektyviau. Beveik kiekvieną vektorių ištaisė su iki 15</w:t>
       </w:r>
       <w:r>
         <w:rPr>
@@ -6058,7 +5427,41 @@
           <w:szCs w:val="40"/>
           <w:lang w:val="lt-LT"/>
         </w:rPr>
-        <w:t xml:space="preserve"> blogo dekodavimo skaičiumi. Išvada: šis kodavimo algoritmas geriausiai veikia, kai generuojanti matrica turi tik vieną stulpelį.</w:t>
+        <w:t xml:space="preserve"> blogo dekodavimo skaičiumi. Išvada: šis kodavimo algoritmas geriausiai veikia, kai generuojanti matrica turi tik vieną </w:t>
+      </w:r>
+      <w:r>
+        <w:rPr>
+          <w:sz w:val="24"/>
+          <w:szCs w:val="40"/>
+          <w:lang w:val="lt-LT"/>
+        </w:rPr>
+        <w:t>eilutę</w:t>
+      </w:r>
+      <w:r>
+        <w:rPr>
+          <w:sz w:val="24"/>
+          <w:szCs w:val="40"/>
+          <w:lang w:val="lt-LT"/>
+        </w:rPr>
+        <w:t xml:space="preserve">, ir 8 &lt; </w:t>
+      </w:r>
+      <w:r>
+        <w:rPr>
+          <w:i/>
+          <w:iCs/>
+          <w:sz w:val="24"/>
+          <w:szCs w:val="40"/>
+          <w:lang w:val="lt-LT"/>
+        </w:rPr>
+        <w:t>n</w:t>
+      </w:r>
+      <w:r>
+        <w:rPr>
+          <w:sz w:val="24"/>
+          <w:szCs w:val="40"/>
+          <w:lang w:val="lt-LT"/>
+        </w:rPr>
+        <w:t xml:space="preserve"> &lt; 12.</w:t>
       </w:r>
     </w:p>
     <w:p>
@@ -6091,257 +5494,13 @@
           <w:lang w:val="lt-LT"/>
         </w:rPr>
       </w:pPr>
-      <w:proofErr w:type="spellStart"/>
-      <w:r>
-        <w:rPr>
-          <w:sz w:val="24"/>
-          <w:szCs w:val="40"/>
-          <w:lang w:val="lt-LT"/>
-        </w:rPr>
-        <w:t>S.A.Vanstone</w:t>
-      </w:r>
-      <w:proofErr w:type="spellEnd"/>
-      <w:r>
-        <w:rPr>
-          <w:sz w:val="24"/>
-          <w:szCs w:val="40"/>
-          <w:lang w:val="lt-LT"/>
-        </w:rPr>
-        <w:t xml:space="preserve">, P.C. </w:t>
-      </w:r>
-      <w:proofErr w:type="spellStart"/>
-      <w:r>
-        <w:rPr>
-          <w:sz w:val="24"/>
-          <w:szCs w:val="40"/>
-          <w:lang w:val="lt-LT"/>
-        </w:rPr>
-        <w:t>van</w:t>
-      </w:r>
-      <w:proofErr w:type="spellEnd"/>
-      <w:r>
-        <w:rPr>
-          <w:sz w:val="24"/>
-          <w:szCs w:val="40"/>
-          <w:lang w:val="lt-LT"/>
-        </w:rPr>
-        <w:t xml:space="preserve"> </w:t>
-      </w:r>
-      <w:proofErr w:type="spellStart"/>
-      <w:r>
-        <w:rPr>
-          <w:sz w:val="24"/>
-          <w:szCs w:val="40"/>
-          <w:lang w:val="lt-LT"/>
-        </w:rPr>
-        <w:t>Oorschot</w:t>
-      </w:r>
-      <w:proofErr w:type="spellEnd"/>
-      <w:r>
-        <w:rPr>
-          <w:sz w:val="24"/>
-          <w:szCs w:val="40"/>
-          <w:lang w:val="lt-LT"/>
-        </w:rPr>
-        <w:t xml:space="preserve">. </w:t>
-      </w:r>
-      <w:proofErr w:type="spellStart"/>
-      <w:r>
-        <w:rPr>
-          <w:sz w:val="24"/>
-          <w:szCs w:val="40"/>
-          <w:lang w:val="lt-LT"/>
-        </w:rPr>
-        <w:t>An</w:t>
-      </w:r>
-      <w:proofErr w:type="spellEnd"/>
-      <w:r>
-        <w:rPr>
-          <w:sz w:val="24"/>
-          <w:szCs w:val="40"/>
-          <w:lang w:val="lt-LT"/>
-        </w:rPr>
-        <w:t xml:space="preserve"> </w:t>
-      </w:r>
-      <w:proofErr w:type="spellStart"/>
-      <w:r>
-        <w:rPr>
-          <w:sz w:val="24"/>
-          <w:szCs w:val="40"/>
-          <w:lang w:val="lt-LT"/>
-        </w:rPr>
-        <w:t>introduction</w:t>
-      </w:r>
-      <w:proofErr w:type="spellEnd"/>
-      <w:r>
-        <w:rPr>
-          <w:sz w:val="24"/>
-          <w:szCs w:val="40"/>
-          <w:lang w:val="lt-LT"/>
-        </w:rPr>
-        <w:t xml:space="preserve"> to </w:t>
-      </w:r>
-      <w:proofErr w:type="spellStart"/>
-      <w:r>
-        <w:rPr>
-          <w:sz w:val="24"/>
-          <w:szCs w:val="40"/>
-          <w:lang w:val="lt-LT"/>
-        </w:rPr>
-        <w:t>error</w:t>
-      </w:r>
-      <w:proofErr w:type="spellEnd"/>
-      <w:r>
-        <w:rPr>
-          <w:sz w:val="24"/>
-          <w:szCs w:val="40"/>
-          <w:lang w:val="lt-LT"/>
-        </w:rPr>
-        <w:t xml:space="preserve"> </w:t>
-      </w:r>
-      <w:proofErr w:type="spellStart"/>
-      <w:r>
-        <w:rPr>
-          <w:sz w:val="24"/>
-          <w:szCs w:val="40"/>
-          <w:lang w:val="lt-LT"/>
-        </w:rPr>
-        <w:t>correcting</w:t>
-      </w:r>
-      <w:proofErr w:type="spellEnd"/>
-      <w:r>
-        <w:rPr>
-          <w:sz w:val="24"/>
-          <w:szCs w:val="40"/>
-          <w:lang w:val="lt-LT"/>
-        </w:rPr>
-        <w:t xml:space="preserve"> </w:t>
-      </w:r>
-      <w:proofErr w:type="spellStart"/>
-      <w:r>
-        <w:rPr>
-          <w:sz w:val="24"/>
-          <w:szCs w:val="40"/>
-          <w:lang w:val="lt-LT"/>
-        </w:rPr>
-        <w:t>codes</w:t>
-      </w:r>
-      <w:proofErr w:type="spellEnd"/>
-      <w:r>
-        <w:rPr>
-          <w:sz w:val="24"/>
-          <w:szCs w:val="40"/>
-          <w:lang w:val="lt-LT"/>
-        </w:rPr>
-        <w:t xml:space="preserve"> </w:t>
-      </w:r>
-      <w:proofErr w:type="spellStart"/>
-      <w:r>
-        <w:rPr>
-          <w:sz w:val="24"/>
-          <w:szCs w:val="40"/>
-          <w:lang w:val="lt-LT"/>
-        </w:rPr>
-        <w:t>with</w:t>
-      </w:r>
-      <w:proofErr w:type="spellEnd"/>
-      <w:r>
-        <w:rPr>
-          <w:sz w:val="24"/>
-          <w:szCs w:val="40"/>
-          <w:lang w:val="lt-LT"/>
-        </w:rPr>
-        <w:t xml:space="preserve"> </w:t>
-      </w:r>
-      <w:proofErr w:type="spellStart"/>
-      <w:r>
-        <w:rPr>
-          <w:sz w:val="24"/>
-          <w:szCs w:val="40"/>
-          <w:lang w:val="lt-LT"/>
-        </w:rPr>
-        <w:t>applications</w:t>
-      </w:r>
-      <w:proofErr w:type="spellEnd"/>
-      <w:r>
-        <w:rPr>
-          <w:sz w:val="24"/>
-          <w:szCs w:val="40"/>
-          <w:lang w:val="lt-LT"/>
-        </w:rPr>
-        <w:t xml:space="preserve">. </w:t>
-      </w:r>
-      <w:proofErr w:type="spellStart"/>
-      <w:r>
-        <w:rPr>
-          <w:sz w:val="24"/>
-          <w:szCs w:val="40"/>
-          <w:lang w:val="lt-LT"/>
-        </w:rPr>
-        <w:t>Kluwer</w:t>
-      </w:r>
-      <w:proofErr w:type="spellEnd"/>
-      <w:r>
-        <w:rPr>
-          <w:sz w:val="24"/>
-          <w:szCs w:val="40"/>
-          <w:lang w:val="lt-LT"/>
-        </w:rPr>
-        <w:t xml:space="preserve"> </w:t>
-      </w:r>
-      <w:proofErr w:type="spellStart"/>
-      <w:r>
-        <w:rPr>
-          <w:sz w:val="24"/>
-          <w:szCs w:val="40"/>
-          <w:lang w:val="lt-LT"/>
-        </w:rPr>
-        <w:t>Academic</w:t>
-      </w:r>
-      <w:proofErr w:type="spellEnd"/>
-      <w:r>
-        <w:rPr>
-          <w:sz w:val="24"/>
-          <w:szCs w:val="40"/>
-          <w:lang w:val="lt-LT"/>
-        </w:rPr>
-        <w:t xml:space="preserve"> </w:t>
-      </w:r>
-      <w:proofErr w:type="spellStart"/>
-      <w:r>
-        <w:rPr>
-          <w:sz w:val="24"/>
-          <w:szCs w:val="40"/>
-          <w:lang w:val="lt-LT"/>
-        </w:rPr>
-        <w:t>Publishers</w:t>
-      </w:r>
-      <w:proofErr w:type="spellEnd"/>
-      <w:r>
-        <w:rPr>
-          <w:sz w:val="24"/>
-          <w:szCs w:val="40"/>
-          <w:lang w:val="lt-LT"/>
-        </w:rPr>
-        <w:t xml:space="preserve">, </w:t>
-      </w:r>
-      <w:proofErr w:type="spellStart"/>
-      <w:r>
-        <w:rPr>
-          <w:sz w:val="24"/>
-          <w:szCs w:val="40"/>
-          <w:lang w:val="lt-LT"/>
-        </w:rPr>
-        <w:t>Boston</w:t>
-      </w:r>
-      <w:proofErr w:type="spellEnd"/>
-      <w:r>
-        <w:rPr>
-          <w:sz w:val="24"/>
-          <w:szCs w:val="40"/>
-          <w:lang w:val="lt-LT"/>
-        </w:rPr>
-        <w:t>, 1989.</w:t>
+      <w:r>
+        <w:rPr>
+          <w:sz w:val="24"/>
+          <w:szCs w:val="40"/>
+          <w:lang w:val="lt-LT"/>
+        </w:rPr>
+        <w:t>S.A.Vanstone, P.C. van Oorschot. An introduction to error correcting codes with applications. Kluwer Academic Publishers, Boston, 1989.</w:t>
       </w:r>
     </w:p>
     <w:p>

</xml_diff>